<commit_message>
finish 8 and 10 guides
</commit_message>
<xml_diff>
--- a/Updated Guides/10 Correlation JASP.docx
+++ b/Updated Guides/10 Correlation JASP.docx
@@ -17,17 +17,7 @@
           <w:b/>
           <w:color w:val="000000" w:themeColor="text1"/>
         </w:rPr>
-        <w:t>Int</w:t>
-      </w:r>
-      <w:bookmarkStart w:id="0" w:name="_GoBack"/>
-      <w:bookmarkEnd w:id="0"/>
-      <w:r>
-        <w:rPr>
-          <w:rFonts w:ascii="Times New Roman" w:hAnsi="Times New Roman" w:cs="Times New Roman"/>
-          <w:b/>
-          <w:color w:val="000000" w:themeColor="text1"/>
-        </w:rPr>
-        <w:t>roduction</w:t>
+        <w:t>Introduction</w:t>
       </w:r>
       <w:r>
         <w:rPr>
@@ -386,12 +376,14 @@
       <w:r>
         <w:t xml:space="preserve">Studies show that exercising can help prevent heart disease. Within reasonable limits, the more you exercise, the less risk you have of suffering from heart disease. One way in which exercise reduces your risk is by reducing a fat in your blood called cholesterol. The more you exercise, the lower the cholesterol concentration in your blood. It has been shown that the amount of time you spend watching TV, an indicator of a sedentary lifestyle, might be a good predictor of heart disease; that is, the more TV you watch, the greater your risk of heart disease. Therefore, a researcher decided to determine if cholesterol concentration was related to time spent watching TV in otherwise healthy 45 to 65 year old men (a category of people that are at higher risk of heart disease). They believed that there would be a positive relationship; that is, men who spent more time watching TV would have a higher cholesterol concentration in their blood than those who spent less time watching TV. Daily time spent watching TV was recorded in the variable </w:t>
       </w:r>
+      <w:proofErr w:type="spellStart"/>
       <w:r>
         <w:rPr>
           <w:rStyle w:val="s-variable"/>
         </w:rPr>
         <w:t>time_tv</w:t>
       </w:r>
+      <w:proofErr w:type="spellEnd"/>
       <w:r>
         <w:t xml:space="preserve"> and cholesterol concentration recorded in the variable </w:t>
       </w:r>
@@ -404,12 +396,14 @@
       <w:r>
         <w:t xml:space="preserve">. Expressed in variable terms, the researcher wants to know if there is a correlation between </w:t>
       </w:r>
+      <w:proofErr w:type="spellStart"/>
       <w:r>
         <w:rPr>
           <w:rStyle w:val="s-variable"/>
         </w:rPr>
         <w:t>time_tv</w:t>
       </w:r>
+      <w:proofErr w:type="spellEnd"/>
       <w:r>
         <w:t xml:space="preserve"> and </w:t>
       </w:r>
@@ -627,7 +621,15 @@
         <w:spacing w:before="100" w:beforeAutospacing="1" w:after="100" w:afterAutospacing="1"/>
       </w:pPr>
       <w:r>
-        <w:t>Pearson's correlation is only appropriate when there is a linear relationship between your two variables; in this example, a linear relationship between "time spent watching tv" and "cholesterol concentration" (i.e., between time_tv and cholesterol, respectively). To determine if a linear relationship exists, you need to visually inspect a scatterplot of the two variables. If the relationship approximately follows a straight line, you have a linear relationship. However, if you have something other than a straight line, for example, a curved line, you do not have a linear relationship. An example of a linear and two non-linear relationships is presented in the scatterplots below:</w:t>
+        <w:t xml:space="preserve">Pearson's correlation is only appropriate when there is a linear relationship between your two variables; in this example, a linear relationship between "time spent watching tv" and "cholesterol concentration" (i.e., between </w:t>
+      </w:r>
+      <w:proofErr w:type="spellStart"/>
+      <w:r>
+        <w:t>time_tv</w:t>
+      </w:r>
+      <w:proofErr w:type="spellEnd"/>
+      <w:r>
+        <w:t xml:space="preserve"> and cholesterol, respectively). To determine if a linear relationship exists, you need to visually inspect a scatterplot of the two variables. If the relationship approximately follows a straight line, you have a linear relationship. However, if you have something other than a straight line, for example, a curved line, you do not have a linear relationship. An example of a linear and two non-linear relationships is presented in the scatterplots below:</w:t>
       </w:r>
     </w:p>
     <w:p>
@@ -719,7 +721,15 @@
     </w:p>
     <w:p>
       <w:r>
-        <w:t xml:space="preserve">Click Descriptives </w:t>
+        <w:t xml:space="preserve">Click </w:t>
+      </w:r>
+      <w:proofErr w:type="spellStart"/>
+      <w:r>
+        <w:t>Descriptives</w:t>
+      </w:r>
+      <w:proofErr w:type="spellEnd"/>
+      <w:r>
+        <w:t xml:space="preserve"> </w:t>
       </w:r>
       <w:r>
         <w:rPr>
@@ -816,8 +826,21 @@
         <w:t xml:space="preserve">In this window, we want to click on </w:t>
       </w:r>
       <w:r>
-        <w:t>both time_tv and cholestorol</w:t>
-      </w:r>
+        <w:t xml:space="preserve">both </w:t>
+      </w:r>
+      <w:proofErr w:type="spellStart"/>
+      <w:r>
+        <w:t>time_tv</w:t>
+      </w:r>
+      <w:proofErr w:type="spellEnd"/>
+      <w:r>
+        <w:t xml:space="preserve"> and </w:t>
+      </w:r>
+      <w:proofErr w:type="spellStart"/>
+      <w:r>
+        <w:t>cholestorol</w:t>
+      </w:r>
+      <w:proofErr w:type="spellEnd"/>
       <w:r>
         <w:t xml:space="preserve"> and click the arrow </w:t>
       </w:r>
@@ -1108,12 +1131,14 @@
         <w:lastRenderedPageBreak/>
         <w:t xml:space="preserve">In this example, the linear relationship between our variables is positive; that is, as the value of </w:t>
       </w:r>
+      <w:proofErr w:type="spellStart"/>
       <w:r>
         <w:rPr>
           <w:rStyle w:val="s-variable"/>
         </w:rPr>
         <w:t>time_tv</w:t>
       </w:r>
+      <w:proofErr w:type="spellEnd"/>
       <w:r>
         <w:t xml:space="preserve"> increases, so does the value of </w:t>
       </w:r>
@@ -1543,8 +1568,13 @@
       <w:r>
         <w:t xml:space="preserve">In this window, we want to click on </w:t>
       </w:r>
-      <w:r>
-        <w:t>time_tv and cholesterol</w:t>
+      <w:proofErr w:type="spellStart"/>
+      <w:r>
+        <w:t>time_tv</w:t>
+      </w:r>
+      <w:proofErr w:type="spellEnd"/>
+      <w:r>
+        <w:t xml:space="preserve"> and cholesterol</w:t>
       </w:r>
       <w:r>
         <w:t xml:space="preserve"> and click the arrow </w:t>
@@ -1814,8 +1844,13 @@
             <w:hideMark/>
           </w:tcPr>
           <w:p>
+            <w:proofErr w:type="spellStart"/>
             <w:r>
-              <w:t xml:space="preserve">time_tv </w:t>
+              <w:t>time_tv</w:t>
+            </w:r>
+            <w:proofErr w:type="spellEnd"/>
+            <w:r>
+              <w:t xml:space="preserve"> </w:t>
             </w:r>
           </w:p>
         </w:tc>
@@ -2171,12 +2206,14 @@
       <w:r>
         <w:t xml:space="preserve"> values are greater than .05 (they are .130 and .064). Therefore, your variables, </w:t>
       </w:r>
+      <w:proofErr w:type="spellStart"/>
       <w:r>
         <w:rPr>
           <w:rStyle w:val="s-variable"/>
         </w:rPr>
         <w:t>time_tv</w:t>
       </w:r>
+      <w:proofErr w:type="spellEnd"/>
       <w:r>
         <w:t xml:space="preserve"> and </w:t>
       </w:r>
@@ -2263,7 +2300,15 @@
     </w:p>
     <w:p>
       <w:r>
-        <w:t xml:space="preserve">Homoscedasticity occurs when the spread of X is the same all the down Y and vice versa. You do not want X and Y on a scatterplot to be shaped like a megaphone, triangle, or other odd shapes, which would indicate heteroscadasticity (that’s bad). </w:t>
+        <w:t xml:space="preserve">Homoscedasticity occurs when the spread of X is the same all the down Y and vice versa. You do not want X and Y on a scatterplot to be shaped like a megaphone, triangle, or other odd shapes, which would indicate </w:t>
+      </w:r>
+      <w:proofErr w:type="spellStart"/>
+      <w:r>
+        <w:t>heteroscadasticity</w:t>
+      </w:r>
+      <w:proofErr w:type="spellEnd"/>
+      <w:r>
+        <w:t xml:space="preserve"> (that’s bad). </w:t>
       </w:r>
     </w:p>
     <w:p/>
@@ -3199,12 +3244,21 @@
                 <w:bCs/>
               </w:rPr>
             </w:pPr>
+            <w:proofErr w:type="spellStart"/>
             <w:r>
               <w:rPr>
                 <w:b/>
                 <w:bCs/>
               </w:rPr>
-              <w:t xml:space="preserve">time_tv </w:t>
+              <w:t>time_tv</w:t>
+            </w:r>
+            <w:proofErr w:type="spellEnd"/>
+            <w:r>
+              <w:rPr>
+                <w:b/>
+                <w:bCs/>
+              </w:rPr>
+              <w:t xml:space="preserve"> </w:t>
             </w:r>
           </w:p>
         </w:tc>
@@ -3796,8 +3850,13 @@
             <w:hideMark/>
           </w:tcPr>
           <w:p>
+            <w:proofErr w:type="spellStart"/>
             <w:r>
-              <w:t xml:space="preserve">time_tv </w:t>
+              <w:t>time_tv</w:t>
+            </w:r>
+            <w:proofErr w:type="spellEnd"/>
+            <w:r>
+              <w:t xml:space="preserve"> </w:t>
             </w:r>
           </w:p>
         </w:tc>
@@ -4793,8 +4852,13 @@
             <w:hideMark/>
           </w:tcPr>
           <w:p>
+            <w:proofErr w:type="spellStart"/>
             <w:r>
-              <w:t xml:space="preserve">time_tv </w:t>
+              <w:t>time_tv</w:t>
+            </w:r>
+            <w:proofErr w:type="spellEnd"/>
+            <w:r>
+              <w:t xml:space="preserve"> </w:t>
             </w:r>
           </w:p>
         </w:tc>
@@ -5001,6 +5065,31 @@
     </w:p>
     <w:p/>
     <w:p>
+      <w:pPr>
+        <w:pStyle w:val="Heading2"/>
+        <w:rPr>
+          <w:rFonts w:ascii="Times New Roman" w:hAnsi="Times New Roman" w:cs="Times New Roman"/>
+          <w:b/>
+          <w:color w:val="000000" w:themeColor="text1"/>
+          <w:sz w:val="32"/>
+          <w:szCs w:val="32"/>
+        </w:rPr>
+      </w:pPr>
+      <w:r>
+        <w:rPr>
+          <w:rFonts w:ascii="Times New Roman" w:hAnsi="Times New Roman" w:cs="Times New Roman"/>
+          <w:b/>
+          <w:color w:val="000000" w:themeColor="text1"/>
+          <w:sz w:val="32"/>
+          <w:szCs w:val="32"/>
+        </w:rPr>
+        <w:t>Interpretation and Reporting:</w:t>
+      </w:r>
+      <w:bookmarkStart w:id="0" w:name="_GoBack"/>
+      <w:bookmarkEnd w:id="0"/>
+    </w:p>
+    <w:p/>
+    <w:p>
       <w:r>
         <w:t xml:space="preserve">The actual correlation is shown under Pearson’s </w:t>
       </w:r>
@@ -5046,12 +5135,14 @@
       <w:r>
         <w:t>, is .371. As the sign of the Pearson correlation coefficient is positive, you can conclude that there is a positive correlation between the daily time spent watching TV (</w:t>
       </w:r>
+      <w:proofErr w:type="spellStart"/>
       <w:r>
         <w:rPr>
           <w:rStyle w:val="s-variable"/>
         </w:rPr>
         <w:t>tv_time</w:t>
       </w:r>
+      <w:proofErr w:type="spellEnd"/>
       <w:r>
         <w:t>) and cholesterol concentration (</w:t>
       </w:r>
@@ -5068,7 +5159,21 @@
     <w:p/>
     <w:p>
       <w:r>
-        <w:t>Important Note: Some would object to the description, "cholesterol concentration increases as time spent watching TV increases". The reason for this objection is rooted in the meaning of "increases". The use of this verb might suggest that the effect of this variable is causal and/or manipulatable such that you could increase the time spent watching TV (tv_time) in your partipicants and this would lead to an increase in their cholesterol concentration (cholesterol). This is not to say this might not be possible. However, this knowledge is not contained in the correlation, but in theory. As such, you might prefer to state the relationship as, "higher values of cholesterol concentration are associated/related to greater time spent watching TV".</w:t>
+        <w:t>Important Note: Some would object to the description, "cholesterol concentration increases as time spent watching TV increases". The reason for this objection is rooted in the meaning of "increases". The use of this verb might suggest that the effect of this variable is causal and/or manipulatable such that you could increase the time spent watching TV (</w:t>
+      </w:r>
+      <w:proofErr w:type="spellStart"/>
+      <w:r>
+        <w:t>tv_time</w:t>
+      </w:r>
+      <w:proofErr w:type="spellEnd"/>
+      <w:r>
+        <w:t xml:space="preserve">) in your </w:t>
+      </w:r>
+      <w:r>
+        <w:t>participants</w:t>
+      </w:r>
+      <w:r>
+        <w:t xml:space="preserve"> and this would lead to an increase in their cholesterol concentration (cholesterol). This is not to say this might not be possible. However, this knowledge is not contained in the correlation, but in theory. As such, you might prefer to state the relationship as, "higher values of cholesterol concentration are associated/related to greater time spent watching TV".</w:t>
       </w:r>
     </w:p>
     <w:p>
@@ -5337,7 +5442,11 @@
         <w:spacing w:before="100" w:beforeAutospacing="1" w:after="100" w:afterAutospacing="1"/>
       </w:pPr>
       <w:r>
-        <w:t xml:space="preserve">The results you have reported so far have only used the Pearson correlation coefficient to describe the relationship between the two variables in your sample. If you wish to test hypotheses about the linear relationship between your variables in the population your sample is from, you need to test the statistical significance. Remember that statistical significance does not determine the strength of the relationship (r or ρ does that), but whether the correlation coefficient is statistically significantly different from zero. </w:t>
+        <w:t xml:space="preserve">The results you have reported so far have only used the Pearson correlation coefficient to describe the relationship between the two variables in your sample. If you wish to test hypotheses about the linear relationship between your variables in the population your sample is from, you need to test the statistical significance. Remember that statistical significance does not </w:t>
+      </w:r>
+      <w:r>
+        <w:lastRenderedPageBreak/>
+        <w:t xml:space="preserve">determine the strength of the relationship (r or ρ does that), but whether the correlation coefficient is statistically significantly different from zero. </w:t>
       </w:r>
       <w:r>
         <w:t>You could write this result as follows:</w:t>
@@ -5348,7 +5457,6 @@
         <w:spacing w:before="100" w:beforeAutospacing="1" w:after="100" w:afterAutospacing="1"/>
       </w:pPr>
       <w:r>
-        <w:lastRenderedPageBreak/>
         <w:t xml:space="preserve">There was a moderate positive correlation between daily time spent watching TV and cholesterol concentration in males aged 45 to 65 years, </w:t>
       </w:r>
       <w:r>

</xml_diff>

<commit_message>
working mostly on regression
</commit_message>
<xml_diff>
--- a/Updated Guides/10 Correlation JASP.docx
+++ b/Updated Guides/10 Correlation JASP.docx
@@ -606,15 +606,8 @@
         </w:rPr>
         <w:t>Is there a linear relationship between the variables?</w:t>
       </w:r>
-    </w:p>
-    <w:p>
-      <w:pPr>
-        <w:rPr>
-          <w:b/>
-          <w:sz w:val="26"/>
-          <w:szCs w:val="26"/>
-        </w:rPr>
-      </w:pPr>
+      <w:bookmarkStart w:id="0" w:name="_GoBack"/>
+      <w:bookmarkEnd w:id="0"/>
     </w:p>
     <w:p>
       <w:pPr>
@@ -5085,8 +5078,6 @@
         </w:rPr>
         <w:t>Interpretation and Reporting:</w:t>
       </w:r>
-      <w:bookmarkStart w:id="0" w:name="_GoBack"/>
-      <w:bookmarkEnd w:id="0"/>
     </w:p>
     <w:p/>
     <w:p>

</xml_diff>